<commit_message>
2nd day of algorithms
</commit_message>
<xml_diff>
--- a/ParseMusicEntries/test.docx
+++ b/ParseMusicEntries/test.docx
@@ -3,9 +3,2246 @@
 <w:document xmlns:wpc="http://schemas.microsoft.com/office/word/2010/wordprocessingCanvas" xmlns:cx="http://schemas.microsoft.com/office/drawing/2014/chartex" xmlns:cx1="http://schemas.microsoft.com/office/drawing/2015/9/8/chartex" xmlns:mc="http://schemas.openxmlformats.org/markup-compatibility/2006" xmlns:o="urn:schemas-microsoft-com:office:office" xmlns:r="http://schemas.openxmlformats.org/officeDocument/2006/relationships" xmlns:m="http://schemas.openxmlformats.org/officeDocument/2006/math" xmlns:v="urn:schemas-microsoft-com:vml" xmlns:wp14="http://schemas.microsoft.com/office/word/2010/wordprocessingDrawing" xmlns:wp="http://schemas.openxmlformats.org/drawingml/2006/wordprocessingDrawing" xmlns:w10="urn:schemas-microsoft-com:office:word" xmlns:w="http://schemas.openxmlformats.org/wordprocessingml/2006/main" xmlns:w14="http://schemas.microsoft.com/office/word/2010/wordml" xmlns:w15="http://schemas.microsoft.com/office/word/2012/wordml" xmlns:w16se="http://schemas.microsoft.com/office/word/2015/wordml/symex" xmlns:wpg="http://schemas.microsoft.com/office/word/2010/wordprocessingGroup" xmlns:wpi="http://schemas.microsoft.com/office/word/2010/wordprocessingInk" xmlns:wne="http://schemas.microsoft.com/office/word/2006/wordml" xmlns:wps="http://schemas.microsoft.com/office/word/2010/wordprocessingShape" mc:Ignorable="w14 w15 w16se wp14">
   <w:body>
     <w:p>
-      <w:r>
-        <w:t>Hello my name is dogboi</w:t>
-      </w:r>
+      <w:pPr>
+        <w:jc w:val="center"/>
+        <w:rPr>
+          <w:b/>
+          <w:sz w:val="36"/>
+          <w:szCs w:val="36"/>
+        </w:rPr>
+      </w:pPr>
+      <w:r>
+        <w:rPr>
+          <w:b/>
+          <w:sz w:val="36"/>
+          <w:szCs w:val="36"/>
+        </w:rPr>
+        <w:t xml:space="preserve">Pre-1821 </w:t>
+      </w:r>
+      <w:r>
+        <w:rPr>
+          <w:b/>
+          <w:sz w:val="36"/>
+          <w:szCs w:val="36"/>
+        </w:rPr>
+        <w:t xml:space="preserve">American </w:t>
+      </w:r>
+      <w:r>
+        <w:rPr>
+          <w:b/>
+          <w:sz w:val="36"/>
+          <w:szCs w:val="36"/>
+        </w:rPr>
+        <w:t xml:space="preserve">Sacred Music </w:t>
+      </w:r>
+    </w:p>
+    <w:p>
+      <w:pPr>
+        <w:jc w:val="center"/>
+        <w:rPr>
+          <w:b/>
+          <w:sz w:val="36"/>
+          <w:szCs w:val="36"/>
+        </w:rPr>
+      </w:pPr>
+      <w:r>
+        <w:rPr>
+          <w:b/>
+          <w:sz w:val="36"/>
+          <w:szCs w:val="36"/>
+        </w:rPr>
+        <w:t xml:space="preserve">at the </w:t>
+      </w:r>
+      <w:r>
+        <w:rPr>
+          <w:b/>
+          <w:sz w:val="36"/>
+          <w:szCs w:val="36"/>
+        </w:rPr>
+        <w:t>Congregational Library and Archives</w:t>
+      </w:r>
+    </w:p>
+    <w:p>
+      <w:pPr>
+        <w:jc w:val="center"/>
+        <w:rPr>
+          <w:b/>
+          <w:sz w:val="36"/>
+          <w:szCs w:val="36"/>
+        </w:rPr>
+      </w:pPr>
+      <w:r>
+        <w:rPr>
+          <w:b/>
+          <w:sz w:val="36"/>
+          <w:szCs w:val="36"/>
+        </w:rPr>
+        <w:t>November 2019</w:t>
+      </w:r>
+    </w:p>
+    <w:p/>
+    <w:p>
+      <w:pPr>
+        <w:jc w:val="center"/>
+        <w:rPr>
+          <w:i/>
+        </w:rPr>
+      </w:pPr>
+      <w:r>
+        <w:rPr>
+          <w:i/>
+        </w:rPr>
+        <w:t xml:space="preserve">by </w:t>
+      </w:r>
+      <w:proofErr w:type="spellStart"/>
+      <w:r>
+        <w:rPr>
+          <w:i/>
+        </w:rPr>
+        <w:t>Nym</w:t>
+      </w:r>
+      <w:proofErr w:type="spellEnd"/>
+      <w:r>
+        <w:rPr>
+          <w:i/>
+        </w:rPr>
+        <w:t xml:space="preserve"> Cooke (nymcooke@gmail.com)</w:t>
+      </w:r>
+    </w:p>
+    <w:p>
+      <w:pPr>
+        <w:rPr>
+          <w:i/>
+        </w:rPr>
+      </w:pPr>
+    </w:p>
+    <w:p>
+      <w:pPr>
+        <w:jc w:val="center"/>
+      </w:pPr>
+      <w:r>
+        <w:t>5-6 = slurred notes (setting one syllable)</w:t>
+      </w:r>
+    </w:p>
+    <w:p>
+      <w:pPr>
+        <w:jc w:val="center"/>
+      </w:pPr>
+      <w:r>
+        <w:t>5_|5 = note tied across a bar line</w:t>
+      </w:r>
+    </w:p>
+    <w:p>
+      <w:pPr>
+        <w:jc w:val="center"/>
+      </w:pPr>
+      <w:r>
+        <w:t>“,” in a string of scale degree numbers = end of one line of text, start of the next</w:t>
+      </w:r>
+    </w:p>
+    <w:p>
+      <w:pPr>
+        <w:jc w:val="center"/>
+      </w:pPr>
+      <w:r>
+        <w:t>4tr = trill on the 4th degree of the scale</w:t>
+      </w:r>
+    </w:p>
+    <w:p>
+      <w:pPr>
+        <w:jc w:val="center"/>
+      </w:pPr>
+      <w:r>
+        <w:t>5+U1 = 2 notes at once in a part</w:t>
+      </w:r>
+    </w:p>
+    <w:p>
+      <w:pPr>
+        <w:jc w:val="center"/>
+      </w:pPr>
+      <w:r>
+        <w:t>n4 = natural sign (or sharp) before 4</w:t>
+      </w:r>
+      <w:r>
+        <w:rPr>
+          <w:vertAlign w:val="superscript"/>
+        </w:rPr>
+        <w:t>th</w:t>
+      </w:r>
+      <w:r>
+        <w:t xml:space="preserve"> degree of the scale, </w:t>
+      </w:r>
+    </w:p>
+    <w:p>
+      <w:pPr>
+        <w:jc w:val="center"/>
+      </w:pPr>
+      <w:r>
+        <w:t>signifying that it’s raised a half-step</w:t>
+      </w:r>
+    </w:p>
+    <w:p>
+      <w:pPr>
+        <w:jc w:val="center"/>
+      </w:pPr>
+      <w:r>
+        <w:t>b7 = flatted 7</w:t>
+      </w:r>
+      <w:r>
+        <w:rPr>
+          <w:vertAlign w:val="superscript"/>
+        </w:rPr>
+        <w:t>th</w:t>
+      </w:r>
+      <w:r>
+        <w:t xml:space="preserve"> degree of the scale</w:t>
+      </w:r>
+    </w:p>
+    <w:p>
+      <w:pPr>
+        <w:jc w:val="center"/>
+      </w:pPr>
+      <w:r>
+        <w:t>(6) = grace note</w:t>
+      </w:r>
+    </w:p>
+    <w:p>
+      <w:pPr>
+        <w:jc w:val="center"/>
+      </w:pPr>
+      <w:r>
+        <w:t>C. M. = Common Meter: the 4 lines of text have 8, 6, 8, and 6 syllables</w:t>
+      </w:r>
+    </w:p>
+    <w:p>
+      <w:pPr>
+        <w:jc w:val="center"/>
+      </w:pPr>
+      <w:r>
+        <w:t>S. M. = Short Meter: the 4 lines of text have 6, 6, 8, and 6 syllables</w:t>
+      </w:r>
+    </w:p>
+    <w:p>
+      <w:pPr>
+        <w:jc w:val="center"/>
+      </w:pPr>
+      <w:r>
+        <w:t>All copied inscriptions are in ink unless otherwise noted.</w:t>
+      </w:r>
+    </w:p>
+    <w:p>
+      <w:pPr>
+        <w:jc w:val="center"/>
+      </w:pPr>
+      <w:r>
+        <w:t>Labeled vocal parts are listed here from the top part down.</w:t>
+      </w:r>
+    </w:p>
+    <w:p>
+      <w:pPr>
+        <w:jc w:val="center"/>
+      </w:pPr>
+      <w:r>
+        <w:sym w:font="Wingdings 2" w:char="F045"/>
+      </w:r>
+      <w:r>
+        <w:t xml:space="preserve"> or </w:t>
+      </w:r>
+      <w:r>
+        <w:sym w:font="Wingdings 2" w:char="F044"/>
+      </w:r>
+      <w:r>
+        <w:t xml:space="preserve"> = noteworthy</w:t>
+      </w:r>
+    </w:p>
+    <w:p>
+      <w:pPr>
+        <w:jc w:val="center"/>
+        <w:rPr>
+          <w:i/>
+        </w:rPr>
+      </w:pPr>
+      <w:r>
+        <w:rPr>
+          <w:i/>
+        </w:rPr>
+        <w:t>ASMI</w:t>
+      </w:r>
+      <w:r>
+        <w:t xml:space="preserve"> = Britton, </w:t>
+      </w:r>
+      <w:proofErr w:type="spellStart"/>
+      <w:r>
+        <w:t>Lowens</w:t>
+      </w:r>
+      <w:proofErr w:type="spellEnd"/>
+      <w:r>
+        <w:t xml:space="preserve">, and Crawford, </w:t>
+      </w:r>
+      <w:r>
+        <w:rPr>
+          <w:i/>
+        </w:rPr>
+        <w:t>American Sacred Music Imprints, 1698-1810:</w:t>
+      </w:r>
+    </w:p>
+    <w:p>
+      <w:pPr>
+        <w:jc w:val="center"/>
+      </w:pPr>
+      <w:r>
+        <w:rPr>
+          <w:i/>
+        </w:rPr>
+        <w:t>A Bibliography</w:t>
+      </w:r>
+      <w:r>
+        <w:t xml:space="preserve"> (American Antiquarian Society, 1990)</w:t>
+      </w:r>
+    </w:p>
+    <w:p>
+      <w:pPr>
+        <w:rPr>
+          <w:rStyle w:val="Hyperlink"/>
+          <w:color w:val="auto"/>
+          <w:u w:val="none"/>
+        </w:rPr>
+      </w:pPr>
+      <w:r>
+        <w:rPr>
+          <w:i/>
+        </w:rPr>
+        <w:t>HTI</w:t>
+      </w:r>
+      <w:r>
+        <w:t xml:space="preserve"> = </w:t>
+      </w:r>
+      <w:proofErr w:type="spellStart"/>
+      <w:r>
+        <w:t>Temperley</w:t>
+      </w:r>
+      <w:proofErr w:type="spellEnd"/>
+      <w:r>
+        <w:t xml:space="preserve">, </w:t>
+      </w:r>
+      <w:r>
+        <w:rPr>
+          <w:i/>
+        </w:rPr>
+        <w:t>The Hymn Tune Index</w:t>
+      </w:r>
+      <w:r>
+        <w:t xml:space="preserve"> (online: </w:t>
+      </w:r>
+      <w:hyperlink r:id="rId4" w:history="1">
+        <w:r>
+          <w:rPr>
+            <w:rStyle w:val="Hyperlink"/>
+            <w:color w:val="auto"/>
+            <w:u w:val="none"/>
+          </w:rPr>
+          <w:t>http://hymntune.library.uiuc.edu/</w:t>
+        </w:r>
+      </w:hyperlink>
+      <w:r>
+        <w:rPr>
+          <w:rStyle w:val="Hyperlink"/>
+          <w:color w:val="auto"/>
+          <w:u w:val="none"/>
+        </w:rPr>
+        <w:t>)</w:t>
+      </w:r>
+    </w:p>
+    <w:p>
+      <w:pPr>
+        <w:rPr>
+          <w:rStyle w:val="Hyperlink"/>
+          <w:color w:val="auto"/>
+          <w:u w:val="none"/>
+        </w:rPr>
+      </w:pPr>
+    </w:p>
+    <w:p>
+      <w:pPr>
+        <w:rPr>
+          <w:rStyle w:val="Hyperlink"/>
+          <w:color w:val="auto"/>
+          <w:u w:val="none"/>
+        </w:rPr>
+      </w:pPr>
+    </w:p>
+    <w:p>
+      <w:pPr>
+        <w:rPr>
+          <w:rStyle w:val="Hyperlink"/>
+          <w:color w:val="auto"/>
+          <w:u w:val="none"/>
+        </w:rPr>
+      </w:pPr>
+      <w:r>
+        <w:rPr>
+          <w:rStyle w:val="Hyperlink"/>
+          <w:color w:val="auto"/>
+          <w:u w:val="none"/>
+        </w:rPr>
+        <w:t xml:space="preserve">1.  Albee, Amos.  </w:t>
+      </w:r>
+      <w:r>
+        <w:rPr>
+          <w:rStyle w:val="Hyperlink"/>
+          <w:i/>
+          <w:color w:val="auto"/>
+          <w:u w:val="none"/>
+        </w:rPr>
+        <w:t>The Norfolk Collection of Sacred Harmony</w:t>
+      </w:r>
+      <w:r>
+        <w:rPr>
+          <w:rStyle w:val="Hyperlink"/>
+          <w:color w:val="auto"/>
+          <w:u w:val="none"/>
+        </w:rPr>
+        <w:t>.  Dedham: Herman Mann, 1805.  160 pp.; lacks 4 unnumbered leaves at end, both covers; corner of leaf bearing t. p. torn off, with no loss of text.</w:t>
+      </w:r>
+    </w:p>
+    <w:p>
+      <w:pPr>
+        <w:rPr>
+          <w:rStyle w:val="Hyperlink"/>
+          <w:color w:val="auto"/>
+          <w:u w:val="none"/>
+        </w:rPr>
+      </w:pPr>
+      <w:r>
+        <w:rPr>
+          <w:rStyle w:val="Hyperlink"/>
+          <w:color w:val="auto"/>
+          <w:u w:val="none"/>
+        </w:rPr>
+        <w:tab/>
+        <w:t>inscription: t. p., “George [C</w:t>
+      </w:r>
+      <w:proofErr w:type="gramStart"/>
+      <w:r>
+        <w:rPr>
+          <w:rStyle w:val="Hyperlink"/>
+          <w:color w:val="auto"/>
+          <w:u w:val="none"/>
+        </w:rPr>
+        <w:t>?]</w:t>
+      </w:r>
+      <w:proofErr w:type="spellStart"/>
+      <w:r>
+        <w:rPr>
+          <w:rStyle w:val="Hyperlink"/>
+          <w:color w:val="auto"/>
+          <w:u w:val="none"/>
+        </w:rPr>
+        <w:t>ook</w:t>
+      </w:r>
+      <w:proofErr w:type="spellEnd"/>
+      <w:proofErr w:type="gramEnd"/>
+      <w:r>
+        <w:rPr>
+          <w:rStyle w:val="Hyperlink"/>
+          <w:color w:val="auto"/>
+          <w:u w:val="none"/>
+        </w:rPr>
+        <w:t xml:space="preserve">    N</w:t>
+      </w:r>
+      <w:r>
+        <w:rPr>
+          <w:rStyle w:val="Hyperlink"/>
+          <w:color w:val="auto"/>
+          <w:vertAlign w:val="superscript"/>
+        </w:rPr>
+        <w:t>o</w:t>
+      </w:r>
+      <w:r>
+        <w:rPr>
+          <w:rStyle w:val="Hyperlink"/>
+          <w:color w:val="auto"/>
+          <w:u w:val="none"/>
+        </w:rPr>
+        <w:t>”</w:t>
+      </w:r>
+    </w:p>
+    <w:p>
+      <w:pPr>
+        <w:rPr>
+          <w:rStyle w:val="Hyperlink"/>
+          <w:color w:val="auto"/>
+          <w:u w:val="none"/>
+        </w:rPr>
+      </w:pPr>
+      <w:r>
+        <w:rPr>
+          <w:rStyle w:val="Hyperlink"/>
+          <w:color w:val="auto"/>
+          <w:u w:val="none"/>
+        </w:rPr>
+        <w:tab/>
+        <w:t>no MS. music</w:t>
+      </w:r>
+    </w:p>
+    <w:p>
+      <w:pPr>
+        <w:rPr>
+          <w:rStyle w:val="Hyperlink"/>
+          <w:color w:val="auto"/>
+          <w:u w:val="none"/>
+        </w:rPr>
+      </w:pPr>
+      <w:r>
+        <w:rPr>
+          <w:rStyle w:val="Hyperlink"/>
+          <w:color w:val="auto"/>
+          <w:u w:val="none"/>
+        </w:rPr>
+        <w:tab/>
+      </w:r>
+      <w:r>
+        <w:rPr>
+          <w:rStyle w:val="Hyperlink"/>
+          <w:b/>
+          <w:color w:val="auto"/>
+          <w:u w:val="none"/>
+        </w:rPr>
+        <w:t>22.4.1.270</w:t>
+      </w:r>
+    </w:p>
+    <w:p>
+      <w:pPr>
+        <w:rPr>
+          <w:rStyle w:val="Hyperlink"/>
+          <w:color w:val="auto"/>
+          <w:u w:val="none"/>
+        </w:rPr>
+      </w:pPr>
+    </w:p>
+    <w:p>
+      <w:pPr>
+        <w:rPr>
+          <w:rStyle w:val="Hyperlink"/>
+          <w:color w:val="auto"/>
+          <w:u w:val="none"/>
+        </w:rPr>
+      </w:pPr>
+      <w:r>
+        <w:rPr>
+          <w:rStyle w:val="Hyperlink"/>
+          <w:color w:val="auto"/>
+          <w:u w:val="none"/>
+        </w:rPr>
+        <w:t>Bay Psalm Book – SEE</w:t>
+      </w:r>
+    </w:p>
+    <w:p>
+      <w:pPr>
+        <w:rPr>
+          <w:rStyle w:val="Hyperlink"/>
+          <w:i/>
+          <w:color w:val="auto"/>
+          <w:u w:val="none"/>
+        </w:rPr>
+      </w:pPr>
+      <w:r>
+        <w:rPr>
+          <w:rStyle w:val="Hyperlink"/>
+          <w:color w:val="auto"/>
+          <w:u w:val="none"/>
+        </w:rPr>
+        <w:tab/>
+      </w:r>
+      <w:r>
+        <w:rPr>
+          <w:rStyle w:val="Hyperlink"/>
+          <w:i/>
+          <w:color w:val="auto"/>
+          <w:u w:val="none"/>
+        </w:rPr>
+        <w:t>The Psalms, Hymns, and Spiritual Songs, of the Old and New-Testament</w:t>
+      </w:r>
+    </w:p>
+    <w:p>
+      <w:pPr>
+        <w:rPr>
+          <w:rStyle w:val="Hyperlink"/>
+          <w:color w:val="auto"/>
+          <w:u w:val="none"/>
+        </w:rPr>
+      </w:pPr>
+    </w:p>
+    <w:p>
+      <w:pPr>
+        <w:rPr>
+          <w:rStyle w:val="Hyperlink"/>
+          <w:color w:val="auto"/>
+          <w:u w:val="none"/>
+        </w:rPr>
+      </w:pPr>
+      <w:proofErr w:type="gramStart"/>
+      <w:r>
+        <w:rPr>
+          <w:rStyle w:val="Hyperlink"/>
+          <w:color w:val="auto"/>
+          <w:u w:val="none"/>
+        </w:rPr>
+        <w:t>2.  [</w:t>
+      </w:r>
+      <w:proofErr w:type="gramEnd"/>
+      <w:r>
+        <w:rPr>
+          <w:rStyle w:val="Hyperlink"/>
+          <w:color w:val="auto"/>
+          <w:u w:val="none"/>
+        </w:rPr>
+        <w:t xml:space="preserve">[Bayley, Daniel].  </w:t>
+      </w:r>
+      <w:r>
+        <w:rPr>
+          <w:rStyle w:val="Hyperlink"/>
+          <w:i/>
+          <w:color w:val="auto"/>
+          <w:u w:val="none"/>
+        </w:rPr>
+        <w:t xml:space="preserve">The American Harmony, or, Royal Melody </w:t>
+      </w:r>
+      <w:proofErr w:type="spellStart"/>
+      <w:r>
+        <w:rPr>
+          <w:rStyle w:val="Hyperlink"/>
+          <w:i/>
+          <w:color w:val="auto"/>
+          <w:u w:val="none"/>
+        </w:rPr>
+        <w:t>Compleat</w:t>
+      </w:r>
+      <w:proofErr w:type="spellEnd"/>
+      <w:r>
+        <w:rPr>
+          <w:rStyle w:val="Hyperlink"/>
+          <w:i/>
+          <w:color w:val="auto"/>
+          <w:u w:val="none"/>
+        </w:rPr>
+        <w:t>…Vol. I.</w:t>
+      </w:r>
+      <w:r>
+        <w:rPr>
+          <w:rStyle w:val="Hyperlink"/>
+          <w:color w:val="auto"/>
+          <w:u w:val="none"/>
+        </w:rPr>
+        <w:t xml:space="preserve">  8</w:t>
+      </w:r>
+      <w:r>
+        <w:rPr>
+          <w:rStyle w:val="Hyperlink"/>
+          <w:color w:val="auto"/>
+          <w:u w:val="none"/>
+          <w:vertAlign w:val="superscript"/>
+        </w:rPr>
+        <w:t>th</w:t>
+      </w:r>
+      <w:r>
+        <w:rPr>
+          <w:rStyle w:val="Hyperlink"/>
+          <w:color w:val="auto"/>
+          <w:u w:val="none"/>
+        </w:rPr>
+        <w:t xml:space="preserve"> ed.  “By William </w:t>
+      </w:r>
+      <w:proofErr w:type="spellStart"/>
+      <w:r>
+        <w:rPr>
+          <w:rStyle w:val="Hyperlink"/>
+          <w:color w:val="auto"/>
+          <w:u w:val="none"/>
+        </w:rPr>
+        <w:t>Tans’ur</w:t>
+      </w:r>
+      <w:proofErr w:type="spellEnd"/>
+      <w:r>
+        <w:rPr>
+          <w:rStyle w:val="Hyperlink"/>
+          <w:color w:val="auto"/>
+          <w:u w:val="none"/>
+        </w:rPr>
+        <w:t xml:space="preserve">.”  Newburyport, Mass.: Daniel Bayley, 1774.]  BOUND WITH [Bayley, Daniel].  </w:t>
+      </w:r>
+      <w:r>
+        <w:rPr>
+          <w:rStyle w:val="Hyperlink"/>
+          <w:i/>
+          <w:color w:val="auto"/>
+          <w:u w:val="none"/>
+        </w:rPr>
+        <w:t xml:space="preserve">The American Harmony, or, Universal </w:t>
+      </w:r>
+      <w:proofErr w:type="spellStart"/>
+      <w:r>
+        <w:rPr>
+          <w:rStyle w:val="Hyperlink"/>
+          <w:i/>
+          <w:color w:val="auto"/>
+          <w:u w:val="none"/>
+        </w:rPr>
+        <w:t>Psalmodist</w:t>
+      </w:r>
+      <w:proofErr w:type="spellEnd"/>
+      <w:r>
+        <w:rPr>
+          <w:rStyle w:val="Hyperlink"/>
+          <w:i/>
+          <w:color w:val="auto"/>
+          <w:u w:val="none"/>
+        </w:rPr>
+        <w:t>. Vol. II.</w:t>
+      </w:r>
+      <w:r>
+        <w:rPr>
+          <w:rStyle w:val="Hyperlink"/>
+          <w:color w:val="auto"/>
+          <w:u w:val="none"/>
+        </w:rPr>
+        <w:t xml:space="preserve">  “By A. Williams.”  Newburyport, Mass.: Daniel Bayley, 1774.  Vol. I lacks all before the 2 leaves numbered (on their facing </w:t>
+      </w:r>
+      <w:r>
+        <w:rPr>
+          <w:rStyle w:val="Hyperlink"/>
+          <w:i/>
+          <w:color w:val="auto"/>
+          <w:u w:val="none"/>
+        </w:rPr>
+        <w:t>verso</w:t>
+      </w:r>
+      <w:r>
+        <w:rPr>
+          <w:rStyle w:val="Hyperlink"/>
+          <w:color w:val="auto"/>
+          <w:u w:val="none"/>
+        </w:rPr>
+        <w:t xml:space="preserve"> + </w:t>
+      </w:r>
+      <w:r>
+        <w:rPr>
+          <w:rStyle w:val="Hyperlink"/>
+          <w:i/>
+          <w:color w:val="auto"/>
+          <w:u w:val="none"/>
+        </w:rPr>
+        <w:t>recto</w:t>
+      </w:r>
+      <w:r>
+        <w:rPr>
+          <w:rStyle w:val="Hyperlink"/>
+          <w:color w:val="auto"/>
+          <w:u w:val="none"/>
+        </w:rPr>
+        <w:t xml:space="preserve">) 7-8; vol. II lacks pp. 79-80, and its pp. 33-40 are printed 37/34, 35/40, 33/38, 39/36. </w:t>
+      </w:r>
+    </w:p>
+    <w:p>
+      <w:pPr>
+        <w:rPr>
+          <w:rStyle w:val="Hyperlink"/>
+          <w:color w:val="auto"/>
+          <w:u w:val="none"/>
+        </w:rPr>
+      </w:pPr>
+      <w:r>
+        <w:rPr>
+          <w:rStyle w:val="Hyperlink"/>
+          <w:color w:val="auto"/>
+          <w:u w:val="none"/>
+        </w:rPr>
+        <w:tab/>
+        <w:t xml:space="preserve">inscriptions: inside front cover, “[illegible] […rom oust?],” “Isaac / Book” </w:t>
+      </w:r>
+    </w:p>
+    <w:p>
+      <w:pPr>
+        <w:rPr>
+          <w:rStyle w:val="Hyperlink"/>
+          <w:color w:val="auto"/>
+          <w:u w:val="none"/>
+        </w:rPr>
+      </w:pPr>
+      <w:r>
+        <w:rPr>
+          <w:rStyle w:val="Hyperlink"/>
+          <w:color w:val="auto"/>
+          <w:u w:val="none"/>
+        </w:rPr>
+        <w:tab/>
+      </w:r>
+      <w:r>
+        <w:rPr>
+          <w:rStyle w:val="Hyperlink"/>
+          <w:color w:val="auto"/>
+          <w:u w:val="none"/>
+        </w:rPr>
+        <w:tab/>
+        <w:t xml:space="preserve">(part of this inscription probably covered by pasted-on label); Vol. II, </w:t>
+      </w:r>
+    </w:p>
+    <w:p>
+      <w:pPr>
+        <w:rPr>
+          <w:rStyle w:val="Hyperlink"/>
+          <w:color w:val="auto"/>
+          <w:u w:val="none"/>
+        </w:rPr>
+      </w:pPr>
+      <w:r>
+        <w:rPr>
+          <w:rStyle w:val="Hyperlink"/>
+          <w:color w:val="auto"/>
+          <w:u w:val="none"/>
+        </w:rPr>
+        <w:lastRenderedPageBreak/>
+        <w:tab/>
+      </w:r>
+      <w:r>
+        <w:rPr>
+          <w:rStyle w:val="Hyperlink"/>
+          <w:color w:val="auto"/>
+          <w:u w:val="none"/>
+        </w:rPr>
+        <w:tab/>
+        <w:t xml:space="preserve">leaf [2] </w:t>
+      </w:r>
+      <w:r>
+        <w:rPr>
+          <w:rStyle w:val="Hyperlink"/>
+          <w:i/>
+          <w:color w:val="auto"/>
+          <w:u w:val="none"/>
+        </w:rPr>
+        <w:t>verso</w:t>
+      </w:r>
+      <w:r>
+        <w:rPr>
+          <w:rStyle w:val="Hyperlink"/>
+          <w:color w:val="auto"/>
+          <w:u w:val="none"/>
+        </w:rPr>
+        <w:t>, “</w:t>
+      </w:r>
+      <w:proofErr w:type="spellStart"/>
+      <w:r>
+        <w:rPr>
+          <w:rStyle w:val="Hyperlink"/>
+          <w:color w:val="auto"/>
+          <w:u w:val="none"/>
+        </w:rPr>
+        <w:t>Clefford</w:t>
+      </w:r>
+      <w:proofErr w:type="spellEnd"/>
+      <w:r>
+        <w:rPr>
+          <w:rStyle w:val="Hyperlink"/>
+          <w:color w:val="auto"/>
+          <w:u w:val="none"/>
+        </w:rPr>
+        <w:t xml:space="preserve"> [Po</w:t>
+      </w:r>
+      <w:proofErr w:type="gramStart"/>
+      <w:r>
+        <w:rPr>
+          <w:rStyle w:val="Hyperlink"/>
+          <w:color w:val="auto"/>
+          <w:u w:val="none"/>
+        </w:rPr>
+        <w:t>?]</w:t>
+      </w:r>
+      <w:proofErr w:type="spellStart"/>
+      <w:r>
+        <w:rPr>
+          <w:rStyle w:val="Hyperlink"/>
+          <w:color w:val="auto"/>
+          <w:u w:val="none"/>
+        </w:rPr>
+        <w:t>rter</w:t>
+      </w:r>
+      <w:proofErr w:type="spellEnd"/>
+      <w:proofErr w:type="gramEnd"/>
+      <w:r>
+        <w:rPr>
+          <w:rStyle w:val="Hyperlink"/>
+          <w:color w:val="auto"/>
+          <w:u w:val="none"/>
+        </w:rPr>
+        <w:t xml:space="preserve">”; inside back cover, “C. G. Burnham” </w:t>
+      </w:r>
+    </w:p>
+    <w:p>
+      <w:pPr>
+        <w:rPr>
+          <w:rStyle w:val="Hyperlink"/>
+          <w:color w:val="auto"/>
+          <w:u w:val="none"/>
+        </w:rPr>
+      </w:pPr>
+      <w:r>
+        <w:rPr>
+          <w:rStyle w:val="Hyperlink"/>
+          <w:color w:val="auto"/>
+          <w:u w:val="none"/>
+        </w:rPr>
+        <w:tab/>
+      </w:r>
+      <w:r>
+        <w:rPr>
+          <w:rStyle w:val="Hyperlink"/>
+          <w:color w:val="auto"/>
+          <w:u w:val="none"/>
+        </w:rPr>
+        <w:tab/>
+        <w:t xml:space="preserve">(pencil) </w:t>
+      </w:r>
+    </w:p>
+    <w:p>
+      <w:pPr>
+        <w:rPr>
+          <w:rStyle w:val="Hyperlink"/>
+          <w:color w:val="auto"/>
+          <w:u w:val="none"/>
+        </w:rPr>
+      </w:pPr>
+      <w:r>
+        <w:rPr>
+          <w:rStyle w:val="Hyperlink"/>
+          <w:color w:val="auto"/>
+          <w:u w:val="none"/>
+        </w:rPr>
+        <w:tab/>
+        <w:t xml:space="preserve">bookplate pasted inside front cover has this printed legend: “NEW ENGLAND </w:t>
+      </w:r>
+    </w:p>
+    <w:p>
+      <w:pPr>
+        <w:rPr>
+          <w:rStyle w:val="Hyperlink"/>
+          <w:color w:val="auto"/>
+          <w:u w:val="none"/>
+        </w:rPr>
+      </w:pPr>
+      <w:r>
+        <w:rPr>
+          <w:rStyle w:val="Hyperlink"/>
+          <w:color w:val="auto"/>
+          <w:u w:val="none"/>
+        </w:rPr>
+        <w:tab/>
+      </w:r>
+      <w:r>
+        <w:rPr>
+          <w:rStyle w:val="Hyperlink"/>
+          <w:color w:val="auto"/>
+          <w:u w:val="none"/>
+        </w:rPr>
+        <w:tab/>
+        <w:t xml:space="preserve">/ PSALM, HYMN AND TUNE BOOKS / COLLECTION OF / REV. </w:t>
+      </w:r>
+    </w:p>
+    <w:p>
+      <w:pPr>
+        <w:rPr>
+          <w:rStyle w:val="Hyperlink"/>
+          <w:color w:val="auto"/>
+          <w:u w:val="none"/>
+        </w:rPr>
+      </w:pPr>
+      <w:r>
+        <w:rPr>
+          <w:rStyle w:val="Hyperlink"/>
+          <w:color w:val="auto"/>
+          <w:u w:val="none"/>
+        </w:rPr>
+        <w:tab/>
+      </w:r>
+      <w:r>
+        <w:rPr>
+          <w:rStyle w:val="Hyperlink"/>
+          <w:color w:val="auto"/>
+          <w:u w:val="none"/>
+        </w:rPr>
+        <w:tab/>
+        <w:t>COLLINS G. BURNHAM”</w:t>
+      </w:r>
+    </w:p>
+    <w:p>
+      <w:pPr>
+        <w:rPr>
+          <w:rStyle w:val="Hyperlink"/>
+          <w:color w:val="auto"/>
+          <w:u w:val="none"/>
+        </w:rPr>
+      </w:pPr>
+      <w:r>
+        <w:rPr>
+          <w:rStyle w:val="Hyperlink"/>
+          <w:color w:val="auto"/>
+          <w:u w:val="none"/>
+        </w:rPr>
+        <w:tab/>
+        <w:t>MS. music entry:</w:t>
+      </w:r>
+    </w:p>
+    <w:p>
+      <w:pPr>
+        <w:rPr>
+          <w:rStyle w:val="Hyperlink"/>
+          <w:color w:val="auto"/>
+          <w:u w:val="none"/>
+        </w:rPr>
+      </w:pPr>
+      <w:r>
+        <w:rPr>
+          <w:rStyle w:val="Hyperlink"/>
+          <w:color w:val="auto"/>
+          <w:u w:val="none"/>
+        </w:rPr>
+        <w:tab/>
+      </w:r>
+      <w:r>
+        <w:rPr>
+          <w:rStyle w:val="Hyperlink"/>
+          <w:color w:val="auto"/>
+          <w:u w:val="none"/>
+        </w:rPr>
+        <w:tab/>
+        <w:t xml:space="preserve">Vol. I, leaf 7 </w:t>
+      </w:r>
+      <w:r>
+        <w:rPr>
+          <w:rStyle w:val="Hyperlink"/>
+          <w:i/>
+          <w:color w:val="auto"/>
+          <w:u w:val="none"/>
+        </w:rPr>
+        <w:t>recto</w:t>
+      </w:r>
+      <w:r>
+        <w:rPr>
+          <w:rStyle w:val="Hyperlink"/>
+          <w:color w:val="auto"/>
+          <w:u w:val="none"/>
+        </w:rPr>
+        <w:t xml:space="preserve">: </w:t>
+      </w:r>
+      <w:r>
+        <w:rPr>
+          <w:rStyle w:val="Hyperlink"/>
+          <w:smallCaps/>
+          <w:color w:val="auto"/>
+          <w:u w:val="none"/>
+        </w:rPr>
+        <w:t>Isle of Wight</w:t>
+      </w:r>
+      <w:r>
+        <w:rPr>
+          <w:rStyle w:val="Hyperlink"/>
+          <w:color w:val="auto"/>
+          <w:u w:val="none"/>
+        </w:rPr>
+        <w:t xml:space="preserve">, tenor, bass, Gm, 1|5-43-4|57-6|54|5, </w:t>
+      </w:r>
+    </w:p>
+    <w:p>
+      <w:pPr>
+        <w:rPr>
+          <w:rStyle w:val="Hyperlink"/>
+          <w:color w:val="auto"/>
+          <w:u w:val="none"/>
+        </w:rPr>
+      </w:pPr>
+      <w:r>
+        <w:rPr>
+          <w:rStyle w:val="Hyperlink"/>
+          <w:color w:val="auto"/>
+          <w:u w:val="none"/>
+        </w:rPr>
+        <w:tab/>
+      </w:r>
+      <w:r>
+        <w:rPr>
+          <w:rStyle w:val="Hyperlink"/>
+          <w:color w:val="auto"/>
+          <w:u w:val="none"/>
+        </w:rPr>
+        <w:tab/>
+      </w:r>
+      <w:r>
+        <w:rPr>
+          <w:rStyle w:val="Hyperlink"/>
+          <w:color w:val="auto"/>
+          <w:u w:val="none"/>
+        </w:rPr>
+        <w:tab/>
+        <w:t>one version of 1</w:t>
+      </w:r>
+      <w:r>
+        <w:rPr>
+          <w:rStyle w:val="Hyperlink"/>
+          <w:color w:val="auto"/>
+          <w:u w:val="none"/>
+          <w:vertAlign w:val="superscript"/>
+        </w:rPr>
+        <w:t>st</w:t>
+      </w:r>
+      <w:r>
+        <w:rPr>
+          <w:rStyle w:val="Hyperlink"/>
+          <w:color w:val="auto"/>
+          <w:u w:val="none"/>
+        </w:rPr>
+        <w:t xml:space="preserve"> phrase of melody (missing one m.) crossed </w:t>
+      </w:r>
+    </w:p>
+    <w:p>
+      <w:pPr>
+        <w:rPr>
+          <w:rStyle w:val="Hyperlink"/>
+          <w:color w:val="auto"/>
+          <w:u w:val="none"/>
+        </w:rPr>
+      </w:pPr>
+      <w:r>
+        <w:rPr>
+          <w:rStyle w:val="Hyperlink"/>
+          <w:color w:val="auto"/>
+          <w:u w:val="none"/>
+        </w:rPr>
+        <w:tab/>
+      </w:r>
+      <w:r>
+        <w:rPr>
+          <w:rStyle w:val="Hyperlink"/>
+          <w:color w:val="auto"/>
+          <w:u w:val="none"/>
+        </w:rPr>
+        <w:tab/>
+      </w:r>
+      <w:r>
+        <w:rPr>
+          <w:rStyle w:val="Hyperlink"/>
+          <w:color w:val="auto"/>
+          <w:u w:val="none"/>
+        </w:rPr>
+        <w:tab/>
+        <w:t>out + second version (labeled “correct”) written above it</w:t>
+      </w:r>
+    </w:p>
+    <w:p>
+      <w:pPr>
+        <w:rPr>
+          <w:rStyle w:val="Hyperlink"/>
+          <w:color w:val="auto"/>
+          <w:u w:val="none"/>
+        </w:rPr>
+      </w:pPr>
+      <w:r>
+        <w:rPr>
+          <w:rStyle w:val="Hyperlink"/>
+          <w:color w:val="auto"/>
+          <w:u w:val="none"/>
+        </w:rPr>
+        <w:tab/>
+      </w:r>
+      <w:r>
+        <w:rPr>
+          <w:rStyle w:val="Hyperlink"/>
+          <w:b/>
+          <w:color w:val="auto"/>
+          <w:u w:val="none"/>
+        </w:rPr>
+        <w:t>RBR 22.4.1.165</w:t>
+      </w:r>
+    </w:p>
+    <w:p>
+      <w:pPr>
+        <w:rPr>
+          <w:rStyle w:val="Hyperlink"/>
+          <w:color w:val="auto"/>
+          <w:u w:val="none"/>
+        </w:rPr>
+      </w:pPr>
+    </w:p>
+    <w:p>
+      <w:pPr>
+        <w:rPr>
+          <w:rStyle w:val="Hyperlink"/>
+          <w:color w:val="auto"/>
+          <w:u w:val="none"/>
+        </w:rPr>
+      </w:pPr>
+      <w:r>
+        <w:rPr>
+          <w:rStyle w:val="Hyperlink"/>
+          <w:color w:val="auto"/>
+          <w:u w:val="none"/>
+        </w:rPr>
+        <w:t xml:space="preserve">3.  Bayley, Daniel.  </w:t>
+      </w:r>
+      <w:r>
+        <w:rPr>
+          <w:rStyle w:val="Hyperlink"/>
+          <w:i/>
+          <w:color w:val="auto"/>
+          <w:u w:val="none"/>
+        </w:rPr>
+        <w:t>The Essex Harmony</w:t>
+      </w:r>
+      <w:r>
+        <w:rPr>
+          <w:rStyle w:val="Hyperlink"/>
+          <w:color w:val="auto"/>
+          <w:u w:val="none"/>
+        </w:rPr>
+        <w:t>.  [2</w:t>
+      </w:r>
+      <w:r>
+        <w:rPr>
+          <w:rStyle w:val="Hyperlink"/>
+          <w:color w:val="auto"/>
+          <w:u w:val="none"/>
+          <w:vertAlign w:val="superscript"/>
+        </w:rPr>
+        <w:t>nd</w:t>
+      </w:r>
+      <w:r>
+        <w:rPr>
+          <w:rStyle w:val="Hyperlink"/>
+          <w:color w:val="auto"/>
+          <w:u w:val="none"/>
+        </w:rPr>
+        <w:t xml:space="preserve"> ed.; </w:t>
+      </w:r>
+      <w:r>
+        <w:rPr>
+          <w:rStyle w:val="Hyperlink"/>
+          <w:color w:val="auto"/>
+          <w:u w:val="none"/>
+        </w:rPr>
+        <w:t>ASMI</w:t>
+      </w:r>
+      <w:r>
+        <w:rPr>
+          <w:rStyle w:val="Hyperlink"/>
+          <w:color w:val="auto"/>
+          <w:u w:val="none"/>
+        </w:rPr>
+        <w:t xml:space="preserve"> 65.]  </w:t>
+      </w:r>
+      <w:r>
+        <w:rPr>
+          <w:rStyle w:val="Hyperlink"/>
+          <w:color w:val="auto"/>
+          <w:u w:val="none"/>
+        </w:rPr>
+        <w:t>Newburyport</w:t>
+      </w:r>
+      <w:r>
+        <w:rPr>
+          <w:rStyle w:val="Hyperlink"/>
+          <w:color w:val="auto"/>
+          <w:u w:val="none"/>
+        </w:rPr>
+        <w:t>, Mass.: the author, 1771.  Complete.  BOUND WITH Brady, N[</w:t>
+      </w:r>
+      <w:proofErr w:type="spellStart"/>
+      <w:r>
+        <w:rPr>
+          <w:rStyle w:val="Hyperlink"/>
+          <w:color w:val="auto"/>
+          <w:u w:val="none"/>
+        </w:rPr>
+        <w:t>icholas</w:t>
+      </w:r>
+      <w:proofErr w:type="spellEnd"/>
+      <w:r>
+        <w:rPr>
+          <w:rStyle w:val="Hyperlink"/>
+          <w:color w:val="auto"/>
+          <w:u w:val="none"/>
+        </w:rPr>
+        <w:t>], and N[</w:t>
+      </w:r>
+      <w:proofErr w:type="spellStart"/>
+      <w:r>
+        <w:rPr>
+          <w:rStyle w:val="Hyperlink"/>
+          <w:color w:val="auto"/>
+          <w:u w:val="none"/>
+        </w:rPr>
+        <w:t>ahum</w:t>
+      </w:r>
+      <w:proofErr w:type="spellEnd"/>
+      <w:r>
+        <w:rPr>
+          <w:rStyle w:val="Hyperlink"/>
+          <w:color w:val="auto"/>
+          <w:u w:val="none"/>
+        </w:rPr>
+        <w:t xml:space="preserve">] Tate.  </w:t>
+      </w:r>
+      <w:r>
+        <w:rPr>
+          <w:rStyle w:val="Hyperlink"/>
+          <w:i/>
+          <w:color w:val="auto"/>
+          <w:u w:val="none"/>
+        </w:rPr>
+        <w:t>A New Version of the Psalms of David, fitted to the Tunes used in Churches</w:t>
+      </w:r>
+      <w:r>
+        <w:rPr>
+          <w:rStyle w:val="Hyperlink"/>
+          <w:color w:val="auto"/>
+          <w:u w:val="none"/>
+        </w:rPr>
+        <w:t xml:space="preserve">.  Boston: John Boyles, 1771.  BOUND WITH </w:t>
+      </w:r>
+      <w:r>
+        <w:rPr>
+          <w:rStyle w:val="Hyperlink"/>
+          <w:i/>
+          <w:color w:val="auto"/>
+          <w:u w:val="none"/>
+        </w:rPr>
+        <w:t>Appendix, containing a number of Hymns, taken chiefly from Dr. Watts’s Scriptural Collection</w:t>
+      </w:r>
+      <w:r>
+        <w:rPr>
+          <w:rStyle w:val="Hyperlink"/>
+          <w:color w:val="auto"/>
+          <w:u w:val="none"/>
+        </w:rPr>
+        <w:t>.  Boston: John Boyles, 1771.</w:t>
+      </w:r>
+    </w:p>
+    <w:p>
+      <w:pPr>
+        <w:rPr>
+          <w:rStyle w:val="Hyperlink"/>
+          <w:color w:val="auto"/>
+          <w:u w:val="none"/>
+        </w:rPr>
+      </w:pPr>
+      <w:r>
+        <w:rPr>
+          <w:rStyle w:val="Hyperlink"/>
+          <w:color w:val="auto"/>
+          <w:u w:val="none"/>
+        </w:rPr>
+        <w:tab/>
+        <w:t>inscriptions: Brady + Tate t. p., “Aaron Green 1787.,” [child’s hand:] “</w:t>
+      </w:r>
+      <w:proofErr w:type="spellStart"/>
+      <w:r>
+        <w:rPr>
+          <w:rStyle w:val="Hyperlink"/>
+          <w:color w:val="auto"/>
+          <w:u w:val="none"/>
+        </w:rPr>
+        <w:t>ThOMAS</w:t>
+      </w:r>
+      <w:proofErr w:type="spellEnd"/>
+      <w:r>
+        <w:rPr>
+          <w:rStyle w:val="Hyperlink"/>
+          <w:color w:val="auto"/>
+          <w:u w:val="none"/>
+        </w:rPr>
+        <w:t xml:space="preserve"> </w:t>
+      </w:r>
+    </w:p>
+    <w:p>
+      <w:pPr>
+        <w:rPr>
+          <w:rStyle w:val="Hyperlink"/>
+          <w:color w:val="auto"/>
+          <w:u w:val="none"/>
+        </w:rPr>
+      </w:pPr>
+      <w:r>
+        <w:rPr>
+          <w:rStyle w:val="Hyperlink"/>
+          <w:color w:val="auto"/>
+          <w:u w:val="none"/>
+        </w:rPr>
+        <w:tab/>
+      </w:r>
+      <w:r>
+        <w:rPr>
+          <w:rStyle w:val="Hyperlink"/>
+          <w:color w:val="auto"/>
+          <w:u w:val="none"/>
+        </w:rPr>
+        <w:tab/>
+        <w:t>HO[O</w:t>
+      </w:r>
+      <w:proofErr w:type="gramStart"/>
+      <w:r>
+        <w:rPr>
+          <w:rStyle w:val="Hyperlink"/>
+          <w:color w:val="auto"/>
+          <w:u w:val="none"/>
+        </w:rPr>
+        <w:t>?]P</w:t>
+      </w:r>
+      <w:proofErr w:type="gramEnd"/>
+      <w:r>
+        <w:rPr>
+          <w:rStyle w:val="Hyperlink"/>
+          <w:color w:val="auto"/>
+          <w:u w:val="none"/>
+        </w:rPr>
+        <w:t xml:space="preserve">/e/RS” [S’s written backwards]; </w:t>
+      </w:r>
+      <w:r>
+        <w:rPr>
+          <w:rStyle w:val="Hyperlink"/>
+          <w:i/>
+          <w:color w:val="auto"/>
+          <w:u w:val="none"/>
+        </w:rPr>
+        <w:t>verso</w:t>
+      </w:r>
+      <w:r>
+        <w:rPr>
+          <w:rStyle w:val="Hyperlink"/>
+          <w:color w:val="auto"/>
+          <w:u w:val="none"/>
+        </w:rPr>
+        <w:t xml:space="preserve"> of Brady + Tate t. p., </w:t>
+      </w:r>
+    </w:p>
+    <w:p>
+      <w:pPr>
+        <w:rPr>
+          <w:rStyle w:val="Hyperlink"/>
+          <w:color w:val="auto"/>
+          <w:u w:val="none"/>
+        </w:rPr>
+      </w:pPr>
+      <w:r>
+        <w:rPr>
+          <w:rStyle w:val="Hyperlink"/>
+          <w:color w:val="auto"/>
+          <w:u w:val="none"/>
+        </w:rPr>
+        <w:tab/>
+      </w:r>
+      <w:r>
+        <w:rPr>
+          <w:rStyle w:val="Hyperlink"/>
+          <w:color w:val="auto"/>
+          <w:u w:val="none"/>
+        </w:rPr>
+        <w:tab/>
+        <w:t xml:space="preserve">“[Stephen?] Hooper / Book” (pencil); </w:t>
+      </w:r>
+      <w:r>
+        <w:rPr>
+          <w:rStyle w:val="Hyperlink"/>
+          <w:i/>
+          <w:color w:val="auto"/>
+          <w:u w:val="none"/>
+        </w:rPr>
+        <w:t>verso</w:t>
+      </w:r>
+      <w:r>
+        <w:rPr>
+          <w:rStyle w:val="Hyperlink"/>
+          <w:color w:val="auto"/>
+          <w:u w:val="none"/>
+        </w:rPr>
+        <w:t xml:space="preserve"> of </w:t>
+      </w:r>
+      <w:r>
+        <w:rPr>
+          <w:rStyle w:val="Hyperlink"/>
+          <w:i/>
+          <w:color w:val="auto"/>
+          <w:u w:val="none"/>
+        </w:rPr>
+        <w:t>Appendix</w:t>
+      </w:r>
+      <w:r>
+        <w:rPr>
+          <w:rStyle w:val="Hyperlink"/>
+          <w:color w:val="auto"/>
+          <w:u w:val="none"/>
+        </w:rPr>
+        <w:t xml:space="preserve"> t. p., [child’s </w:t>
+      </w:r>
+    </w:p>
+    <w:p>
+      <w:pPr>
+        <w:rPr>
+          <w:rStyle w:val="Hyperlink"/>
+          <w:color w:val="auto"/>
+          <w:u w:val="none"/>
+        </w:rPr>
+      </w:pPr>
+      <w:r>
+        <w:rPr>
+          <w:rStyle w:val="Hyperlink"/>
+          <w:color w:val="auto"/>
+          <w:u w:val="none"/>
+        </w:rPr>
+        <w:tab/>
+      </w:r>
+      <w:r>
+        <w:rPr>
+          <w:rStyle w:val="Hyperlink"/>
+          <w:color w:val="auto"/>
+          <w:u w:val="none"/>
+        </w:rPr>
+        <w:tab/>
+        <w:t>hand:] “</w:t>
+      </w:r>
+      <w:proofErr w:type="spellStart"/>
+      <w:r>
+        <w:rPr>
+          <w:rStyle w:val="Hyperlink"/>
+          <w:color w:val="auto"/>
+          <w:u w:val="none"/>
+        </w:rPr>
+        <w:t>ThOMasHooper</w:t>
+      </w:r>
+      <w:proofErr w:type="spellEnd"/>
+      <w:r>
+        <w:rPr>
+          <w:rStyle w:val="Hyperlink"/>
+          <w:color w:val="auto"/>
+          <w:u w:val="none"/>
+        </w:rPr>
+        <w:t xml:space="preserve"> </w:t>
+      </w:r>
+      <w:proofErr w:type="spellStart"/>
+      <w:r>
+        <w:rPr>
+          <w:rStyle w:val="Hyperlink"/>
+          <w:color w:val="auto"/>
+          <w:u w:val="none"/>
+        </w:rPr>
+        <w:t>Rhis</w:t>
+      </w:r>
+      <w:proofErr w:type="spellEnd"/>
+      <w:r>
+        <w:rPr>
+          <w:rStyle w:val="Hyperlink"/>
+          <w:color w:val="auto"/>
+          <w:u w:val="none"/>
+        </w:rPr>
+        <w:t xml:space="preserve"> BOOK / </w:t>
+      </w:r>
+      <w:proofErr w:type="gramStart"/>
+      <w:r>
+        <w:rPr>
+          <w:rStyle w:val="Hyperlink"/>
+          <w:color w:val="auto"/>
+          <w:u w:val="none"/>
+        </w:rPr>
+        <w:t>1777  1721</w:t>
+      </w:r>
+      <w:proofErr w:type="gramEnd"/>
+      <w:r>
+        <w:rPr>
+          <w:rStyle w:val="Hyperlink"/>
+          <w:color w:val="auto"/>
+          <w:u w:val="none"/>
+        </w:rPr>
+        <w:t xml:space="preserve">” [s’s written </w:t>
+      </w:r>
+    </w:p>
+    <w:p>
+      <w:pPr>
+        <w:rPr>
+          <w:rStyle w:val="Hyperlink"/>
+          <w:color w:val="auto"/>
+          <w:u w:val="none"/>
+        </w:rPr>
+      </w:pPr>
+      <w:r>
+        <w:rPr>
+          <w:rStyle w:val="Hyperlink"/>
+          <w:color w:val="auto"/>
+          <w:u w:val="none"/>
+        </w:rPr>
+        <w:tab/>
+      </w:r>
+      <w:r>
+        <w:rPr>
+          <w:rStyle w:val="Hyperlink"/>
+          <w:color w:val="auto"/>
+          <w:u w:val="none"/>
+        </w:rPr>
+        <w:tab/>
+        <w:t>backwards]</w:t>
+      </w:r>
+    </w:p>
+    <w:p>
+      <w:pPr>
+        <w:rPr>
+          <w:rStyle w:val="Hyperlink"/>
+          <w:color w:val="auto"/>
+          <w:u w:val="none"/>
+        </w:rPr>
+      </w:pPr>
+      <w:r>
+        <w:rPr>
+          <w:rStyle w:val="Hyperlink"/>
+          <w:color w:val="auto"/>
+          <w:u w:val="none"/>
+        </w:rPr>
+        <w:tab/>
+        <w:t>no MS. music</w:t>
+      </w:r>
+    </w:p>
+    <w:p>
+      <w:pPr>
+        <w:rPr>
+          <w:rStyle w:val="Hyperlink"/>
+          <w:b/>
+          <w:color w:val="auto"/>
+          <w:u w:val="none"/>
+        </w:rPr>
+      </w:pPr>
+      <w:r>
+        <w:rPr>
+          <w:rStyle w:val="Hyperlink"/>
+          <w:color w:val="auto"/>
+          <w:u w:val="none"/>
+        </w:rPr>
+        <w:tab/>
+      </w:r>
+      <w:r>
+        <w:rPr>
+          <w:rStyle w:val="Hyperlink"/>
+          <w:b/>
+          <w:color w:val="auto"/>
+          <w:u w:val="none"/>
+        </w:rPr>
+        <w:t>RBR B72.6 1771</w:t>
+      </w:r>
+    </w:p>
+    <w:p>
+      <w:pPr>
+        <w:rPr>
+          <w:rStyle w:val="Hyperlink"/>
+          <w:color w:val="auto"/>
+          <w:u w:val="none"/>
+        </w:rPr>
+      </w:pPr>
+    </w:p>
+    <w:p>
+      <w:pPr>
+        <w:rPr>
+          <w:rStyle w:val="Hyperlink"/>
+          <w:color w:val="auto"/>
+          <w:u w:val="none"/>
+        </w:rPr>
+      </w:pPr>
+      <w:r>
+        <w:rPr>
+          <w:rStyle w:val="Hyperlink"/>
+          <w:color w:val="auto"/>
+          <w:u w:val="none"/>
+        </w:rPr>
+        <w:t xml:space="preserve">4.  Bayley, Daniel.  </w:t>
+      </w:r>
+      <w:r>
+        <w:rPr>
+          <w:rStyle w:val="Hyperlink"/>
+          <w:i/>
+          <w:color w:val="auto"/>
+          <w:u w:val="none"/>
+        </w:rPr>
+        <w:t>The Psalm-Singer’s Assistant</w:t>
+      </w:r>
+      <w:r>
+        <w:rPr>
+          <w:rStyle w:val="Hyperlink"/>
+          <w:color w:val="auto"/>
+          <w:u w:val="none"/>
+        </w:rPr>
+        <w:t xml:space="preserve">.  Newburyport, Mass.: for the author, [1765-66].  </w:t>
+      </w:r>
+      <w:r>
+        <w:rPr>
+          <w:rStyle w:val="Hyperlink"/>
+          <w:i/>
+          <w:color w:val="auto"/>
+          <w:u w:val="none"/>
+        </w:rPr>
+        <w:t>ASMI</w:t>
+      </w:r>
+      <w:r>
+        <w:rPr>
+          <w:rStyle w:val="Hyperlink"/>
+          <w:color w:val="auto"/>
+          <w:u w:val="none"/>
+        </w:rPr>
+        <w:t xml:space="preserve"> 77A, though with first word of title on t. p. complete (</w:t>
+      </w:r>
+      <w:r>
+        <w:rPr>
+          <w:rStyle w:val="Hyperlink"/>
+          <w:i/>
+          <w:color w:val="auto"/>
+          <w:u w:val="none"/>
+        </w:rPr>
+        <w:t>ASMI</w:t>
+      </w:r>
+      <w:r>
+        <w:rPr>
+          <w:rStyle w:val="Hyperlink"/>
+          <w:color w:val="auto"/>
+          <w:u w:val="none"/>
+        </w:rPr>
+        <w:t xml:space="preserve"> has it as “</w:t>
+      </w:r>
+      <w:proofErr w:type="spellStart"/>
+      <w:r>
+        <w:rPr>
+          <w:rStyle w:val="Hyperlink"/>
+          <w:color w:val="auto"/>
+          <w:u w:val="none"/>
+        </w:rPr>
+        <w:t>Th</w:t>
+      </w:r>
+      <w:proofErr w:type="spellEnd"/>
+      <w:r>
+        <w:rPr>
+          <w:rStyle w:val="Hyperlink"/>
+          <w:color w:val="auto"/>
+          <w:u w:val="none"/>
+        </w:rPr>
+        <w:t>[e]”).  Lacks leaves 13, 16; t. p. missing one corner, with some loss of text.  BOUND WITH Brady, N[</w:t>
+      </w:r>
+      <w:proofErr w:type="spellStart"/>
+      <w:r>
+        <w:rPr>
+          <w:rStyle w:val="Hyperlink"/>
+          <w:color w:val="auto"/>
+          <w:u w:val="none"/>
+        </w:rPr>
+        <w:t>icholas</w:t>
+      </w:r>
+      <w:proofErr w:type="spellEnd"/>
+      <w:r>
+        <w:rPr>
+          <w:rStyle w:val="Hyperlink"/>
+          <w:color w:val="auto"/>
+          <w:u w:val="none"/>
+        </w:rPr>
+        <w:t>], and N[</w:t>
+      </w:r>
+      <w:proofErr w:type="spellStart"/>
+      <w:r>
+        <w:rPr>
+          <w:rStyle w:val="Hyperlink"/>
+          <w:color w:val="auto"/>
+          <w:u w:val="none"/>
+        </w:rPr>
+        <w:t>ahum</w:t>
+      </w:r>
+      <w:proofErr w:type="spellEnd"/>
+      <w:r>
+        <w:rPr>
+          <w:rStyle w:val="Hyperlink"/>
+          <w:color w:val="auto"/>
+          <w:u w:val="none"/>
+        </w:rPr>
+        <w:t xml:space="preserve">] Tate.  </w:t>
+      </w:r>
+      <w:r>
+        <w:rPr>
+          <w:rStyle w:val="Hyperlink"/>
+          <w:i/>
+          <w:color w:val="auto"/>
+          <w:u w:val="none"/>
+        </w:rPr>
+        <w:t>A New Version of the Psalms of David fitted to the Tunes used in Churches</w:t>
+      </w:r>
+      <w:r>
+        <w:rPr>
+          <w:rStyle w:val="Hyperlink"/>
+          <w:color w:val="auto"/>
+          <w:u w:val="none"/>
+        </w:rPr>
+        <w:t xml:space="preserve">.  Boston: J. Kneeland and S. Adams, for J. Edwards, 1765.  BOUND WITH </w:t>
+      </w:r>
+      <w:r>
+        <w:rPr>
+          <w:rStyle w:val="Hyperlink"/>
+          <w:i/>
+          <w:color w:val="auto"/>
+          <w:u w:val="none"/>
+        </w:rPr>
+        <w:t>Appendix, containing a number of Hymns, taken chiefly from Dr. Watts’s Scriptural Collection</w:t>
+      </w:r>
+      <w:r>
+        <w:rPr>
+          <w:rStyle w:val="Hyperlink"/>
+          <w:color w:val="auto"/>
+          <w:u w:val="none"/>
+        </w:rPr>
+        <w:t xml:space="preserve">.  Boston: Kneeland and Adams, for the Company of Stationers, 1765. </w:t>
+      </w:r>
+    </w:p>
+    <w:p>
+      <w:pPr>
+        <w:rPr>
+          <w:rStyle w:val="Hyperlink"/>
+          <w:color w:val="auto"/>
+          <w:u w:val="none"/>
+        </w:rPr>
+      </w:pPr>
+      <w:r>
+        <w:rPr>
+          <w:rStyle w:val="Hyperlink"/>
+          <w:color w:val="auto"/>
+          <w:u w:val="none"/>
+        </w:rPr>
+        <w:tab/>
+        <w:t xml:space="preserve">inscriptions: </w:t>
+      </w:r>
+      <w:r>
+        <w:rPr>
+          <w:rStyle w:val="Hyperlink"/>
+          <w:i/>
+          <w:color w:val="auto"/>
+          <w:u w:val="none"/>
+        </w:rPr>
+        <w:t>verso</w:t>
+      </w:r>
+      <w:r>
+        <w:rPr>
+          <w:rStyle w:val="Hyperlink"/>
+          <w:color w:val="auto"/>
+          <w:u w:val="none"/>
+        </w:rPr>
+        <w:t xml:space="preserve"> of </w:t>
+      </w:r>
+      <w:r>
+        <w:rPr>
+          <w:rStyle w:val="Hyperlink"/>
+          <w:i/>
+          <w:color w:val="auto"/>
+          <w:u w:val="none"/>
+        </w:rPr>
+        <w:t>Appendix</w:t>
+      </w:r>
+      <w:r>
+        <w:rPr>
+          <w:rStyle w:val="Hyperlink"/>
+          <w:color w:val="auto"/>
+          <w:u w:val="none"/>
+        </w:rPr>
+        <w:t xml:space="preserve"> t. p., “Josiah Bartlett”; </w:t>
+      </w:r>
+      <w:r>
+        <w:rPr>
+          <w:rStyle w:val="Hyperlink"/>
+          <w:i/>
+          <w:color w:val="auto"/>
+          <w:u w:val="none"/>
+        </w:rPr>
+        <w:t>Psalm-Singer’s Assistant</w:t>
+      </w:r>
+      <w:r>
+        <w:rPr>
+          <w:rStyle w:val="Hyperlink"/>
+          <w:color w:val="auto"/>
+          <w:u w:val="none"/>
+        </w:rPr>
+        <w:t xml:space="preserve"> </w:t>
+      </w:r>
+    </w:p>
+    <w:p>
+      <w:pPr>
+        <w:rPr>
+          <w:rStyle w:val="Hyperlink"/>
+          <w:color w:val="auto"/>
+          <w:u w:val="none"/>
+        </w:rPr>
+      </w:pPr>
+      <w:r>
+        <w:rPr>
+          <w:rStyle w:val="Hyperlink"/>
+          <w:color w:val="auto"/>
+          <w:u w:val="none"/>
+        </w:rPr>
+        <w:tab/>
+      </w:r>
+      <w:r>
+        <w:rPr>
+          <w:rStyle w:val="Hyperlink"/>
+          <w:color w:val="auto"/>
+          <w:u w:val="none"/>
+        </w:rPr>
+        <w:tab/>
+        <w:t xml:space="preserve">leaf 14 </w:t>
+      </w:r>
+      <w:r>
+        <w:rPr>
+          <w:rStyle w:val="Hyperlink"/>
+          <w:i/>
+          <w:color w:val="auto"/>
+          <w:u w:val="none"/>
+        </w:rPr>
+        <w:t>verso</w:t>
+      </w:r>
+      <w:r>
+        <w:rPr>
+          <w:rStyle w:val="Hyperlink"/>
+          <w:color w:val="auto"/>
+          <w:u w:val="none"/>
+        </w:rPr>
+        <w:t xml:space="preserve">, “I promise to pay to Thomas / </w:t>
+      </w:r>
+      <w:proofErr w:type="spellStart"/>
+      <w:r>
+        <w:rPr>
+          <w:rStyle w:val="Hyperlink"/>
+          <w:color w:val="auto"/>
+          <w:u w:val="none"/>
+        </w:rPr>
+        <w:t>kie</w:t>
+      </w:r>
+      <w:proofErr w:type="spellEnd"/>
+      <w:r>
+        <w:rPr>
+          <w:rStyle w:val="Hyperlink"/>
+          <w:color w:val="auto"/>
+          <w:u w:val="none"/>
+        </w:rPr>
+        <w:t>[o</w:t>
+      </w:r>
+      <w:proofErr w:type="gramStart"/>
+      <w:r>
+        <w:rPr>
+          <w:rStyle w:val="Hyperlink"/>
+          <w:color w:val="auto"/>
+          <w:u w:val="none"/>
+        </w:rPr>
+        <w:t>?]f</w:t>
+      </w:r>
+      <w:proofErr w:type="gramEnd"/>
+      <w:r>
+        <w:rPr>
+          <w:rStyle w:val="Hyperlink"/>
+          <w:color w:val="auto"/>
+          <w:u w:val="none"/>
+        </w:rPr>
+        <w:t>”</w:t>
+      </w:r>
+    </w:p>
+    <w:p>
+      <w:pPr>
+        <w:rPr>
+          <w:rStyle w:val="Hyperlink"/>
+          <w:color w:val="auto"/>
+          <w:u w:val="none"/>
+        </w:rPr>
+      </w:pPr>
+      <w:r>
+        <w:rPr>
+          <w:rStyle w:val="Hyperlink"/>
+          <w:color w:val="auto"/>
+          <w:u w:val="none"/>
+        </w:rPr>
+        <w:tab/>
+        <w:t>no MS. music</w:t>
+      </w:r>
+    </w:p>
+    <w:p>
+      <w:pPr>
+        <w:rPr>
+          <w:rStyle w:val="Hyperlink"/>
+          <w:color w:val="auto"/>
+          <w:u w:val="none"/>
+        </w:rPr>
+      </w:pPr>
+      <w:r>
+        <w:rPr>
+          <w:rStyle w:val="Hyperlink"/>
+          <w:color w:val="auto"/>
+          <w:u w:val="none"/>
+        </w:rPr>
+        <w:tab/>
+      </w:r>
+      <w:r>
+        <w:rPr>
+          <w:rStyle w:val="Hyperlink"/>
+          <w:b/>
+          <w:color w:val="auto"/>
+          <w:u w:val="none"/>
+        </w:rPr>
+        <w:t>RBR B72.6 1765</w:t>
+      </w:r>
+    </w:p>
+    <w:p>
+      <w:pPr>
+        <w:rPr>
+          <w:rStyle w:val="Hyperlink"/>
+          <w:color w:val="auto"/>
+          <w:u w:val="none"/>
+        </w:rPr>
+      </w:pPr>
+    </w:p>
+    <w:p>
+      <w:pPr>
+        <w:rPr>
+          <w:rStyle w:val="Hyperlink"/>
+          <w:color w:val="auto"/>
+          <w:u w:val="none"/>
+        </w:rPr>
+      </w:pPr>
+      <w:r>
+        <w:rPr>
+          <w:rStyle w:val="Hyperlink"/>
+          <w:color w:val="auto"/>
+          <w:u w:val="none"/>
+        </w:rPr>
+        <w:t xml:space="preserve">5.  Billings, William.  </w:t>
+      </w:r>
+      <w:r>
+        <w:rPr>
+          <w:rStyle w:val="Hyperlink"/>
+          <w:i/>
+          <w:color w:val="auto"/>
+          <w:u w:val="none"/>
+        </w:rPr>
+        <w:t>The Continental Harmony</w:t>
+      </w:r>
+      <w:r>
+        <w:rPr>
+          <w:rStyle w:val="Hyperlink"/>
+          <w:color w:val="auto"/>
+          <w:u w:val="none"/>
+        </w:rPr>
+        <w:t>.  Boston: Isaiah Thomas and Ebenezer T. Andrews, 1794.  Lacks pp. 51-54, 2/3 of front cover.</w:t>
+      </w:r>
+    </w:p>
+    <w:p>
+      <w:pPr>
+        <w:rPr>
+          <w:rStyle w:val="Hyperlink"/>
+          <w:color w:val="auto"/>
+          <w:u w:val="none"/>
+        </w:rPr>
+      </w:pPr>
+      <w:r>
+        <w:rPr>
+          <w:rStyle w:val="Hyperlink"/>
+          <w:color w:val="auto"/>
+          <w:u w:val="none"/>
+        </w:rPr>
+        <w:tab/>
+        <w:t xml:space="preserve">inscription: fragmentary preliminary leaf, </w:t>
+      </w:r>
+      <w:r>
+        <w:rPr>
+          <w:rStyle w:val="Hyperlink"/>
+          <w:i/>
+          <w:color w:val="auto"/>
+          <w:u w:val="none"/>
+        </w:rPr>
+        <w:t>recto</w:t>
+      </w:r>
+      <w:r>
+        <w:rPr>
+          <w:rStyle w:val="Hyperlink"/>
+          <w:color w:val="auto"/>
+          <w:u w:val="none"/>
+        </w:rPr>
+        <w:t>, “</w:t>
+      </w:r>
+      <w:proofErr w:type="spellStart"/>
+      <w:r>
+        <w:rPr>
+          <w:rStyle w:val="Hyperlink"/>
+          <w:color w:val="auto"/>
+          <w:u w:val="none"/>
+        </w:rPr>
+        <w:t>Ebenez</w:t>
+      </w:r>
+      <w:proofErr w:type="spellEnd"/>
+      <w:r>
+        <w:rPr>
+          <w:rStyle w:val="Hyperlink"/>
+          <w:color w:val="auto"/>
+          <w:u w:val="none"/>
+        </w:rPr>
+        <w:t>”</w:t>
+      </w:r>
+    </w:p>
+    <w:p>
+      <w:pPr>
+        <w:rPr>
+          <w:rStyle w:val="Hyperlink"/>
+          <w:color w:val="auto"/>
+          <w:u w:val="none"/>
+        </w:rPr>
+      </w:pPr>
+      <w:r>
+        <w:rPr>
+          <w:rStyle w:val="Hyperlink"/>
+          <w:color w:val="auto"/>
+          <w:u w:val="none"/>
+        </w:rPr>
+        <w:tab/>
+        <w:t xml:space="preserve">bookplates pasted inside front + back covers have this printed legend: “NEW </w:t>
+      </w:r>
+    </w:p>
+    <w:p>
+      <w:pPr>
+        <w:rPr>
+          <w:rStyle w:val="Hyperlink"/>
+          <w:color w:val="auto"/>
+          <w:u w:val="none"/>
+        </w:rPr>
+      </w:pPr>
+      <w:r>
+        <w:rPr>
+          <w:rStyle w:val="Hyperlink"/>
+          <w:color w:val="auto"/>
+          <w:u w:val="none"/>
+        </w:rPr>
+        <w:tab/>
+      </w:r>
+      <w:r>
+        <w:rPr>
+          <w:rStyle w:val="Hyperlink"/>
+          <w:color w:val="auto"/>
+          <w:u w:val="none"/>
+        </w:rPr>
+        <w:tab/>
+        <w:t xml:space="preserve">ENGLAND / PSALM, HYMN AND TUNE BOOKS / COLLECTION OF / </w:t>
+      </w:r>
+    </w:p>
+    <w:p>
+      <w:pPr>
+        <w:rPr>
+          <w:rStyle w:val="Hyperlink"/>
+          <w:color w:val="auto"/>
+          <w:u w:val="none"/>
+        </w:rPr>
+      </w:pPr>
+      <w:r>
+        <w:rPr>
+          <w:rStyle w:val="Hyperlink"/>
+          <w:color w:val="auto"/>
+          <w:u w:val="none"/>
+        </w:rPr>
+        <w:tab/>
+      </w:r>
+      <w:r>
+        <w:rPr>
+          <w:rStyle w:val="Hyperlink"/>
+          <w:color w:val="auto"/>
+          <w:u w:val="none"/>
+        </w:rPr>
+        <w:tab/>
+        <w:t>REV. COLLINS G. BURNHAM”</w:t>
+      </w:r>
+    </w:p>
+    <w:p>
+      <w:pPr>
+        <w:rPr>
+          <w:rStyle w:val="Hyperlink"/>
+          <w:color w:val="auto"/>
+          <w:u w:val="none"/>
+        </w:rPr>
+      </w:pPr>
+      <w:r>
+        <w:rPr>
+          <w:rStyle w:val="Hyperlink"/>
+          <w:color w:val="auto"/>
+          <w:u w:val="none"/>
+        </w:rPr>
+        <w:tab/>
+        <w:t>no MS. music</w:t>
+      </w:r>
+    </w:p>
+    <w:p>
+      <w:pPr>
+        <w:rPr>
+          <w:rStyle w:val="Hyperlink"/>
+          <w:color w:val="auto"/>
+          <w:u w:val="none"/>
+        </w:rPr>
+      </w:pPr>
+      <w:r>
+        <w:rPr>
+          <w:rStyle w:val="Hyperlink"/>
+          <w:color w:val="auto"/>
+          <w:u w:val="none"/>
+        </w:rPr>
+        <w:tab/>
+      </w:r>
+      <w:r>
+        <w:rPr>
+          <w:rStyle w:val="Hyperlink"/>
+          <w:b/>
+          <w:color w:val="auto"/>
+          <w:u w:val="none"/>
+        </w:rPr>
+        <w:t>22.4.1.180</w:t>
+      </w:r>
+    </w:p>
+    <w:p>
+      <w:pPr>
+        <w:rPr>
+          <w:rStyle w:val="Hyperlink"/>
+          <w:color w:val="auto"/>
+          <w:u w:val="none"/>
+        </w:rPr>
+      </w:pPr>
+    </w:p>
+    <w:p>
+      <w:pPr>
+        <w:rPr>
+          <w:rStyle w:val="Hyperlink"/>
+          <w:color w:val="auto"/>
+          <w:u w:val="none"/>
+        </w:rPr>
+      </w:pPr>
+      <w:r>
+        <w:rPr>
+          <w:rStyle w:val="Hyperlink"/>
+          <w:color w:val="auto"/>
+          <w:u w:val="none"/>
+        </w:rPr>
+        <w:t xml:space="preserve">Billings, William.  </w:t>
+      </w:r>
+      <w:r>
+        <w:rPr>
+          <w:rStyle w:val="Hyperlink"/>
+          <w:i/>
+          <w:color w:val="auto"/>
+          <w:u w:val="none"/>
+        </w:rPr>
+        <w:t>The Psalm-Singer’s Amusement</w:t>
+      </w:r>
+      <w:r>
+        <w:rPr>
+          <w:rStyle w:val="Hyperlink"/>
+          <w:color w:val="auto"/>
+          <w:u w:val="none"/>
+        </w:rPr>
+        <w:t xml:space="preserve"> – SEE </w:t>
+      </w:r>
+    </w:p>
+    <w:p>
       <w:bookmarkStart w:id="0" w:name="_GoBack"/>
       <w:bookmarkEnd w:id="0"/>
     </w:p>
@@ -412,6 +2649,15 @@
   <w:style w:type="paragraph" w:default="1" w:styleId="Normal">
     <w:name w:val="Normal"/>
     <w:qFormat/>
+    <w:rsid w:val="00926FF5"/>
+    <w:pPr>
+      <w:spacing w:after="0" w:line="240" w:lineRule="auto"/>
+    </w:pPr>
+    <w:rPr>
+      <w:rFonts w:eastAsiaTheme="minorEastAsia"/>
+      <w:sz w:val="24"/>
+      <w:szCs w:val="24"/>
+    </w:rPr>
   </w:style>
   <w:style w:type="character" w:default="1" w:styleId="DefaultParagraphFont">
     <w:name w:val="Default Paragraph Font"/>
@@ -439,6 +2685,17 @@
     <w:uiPriority w:val="99"/>
     <w:semiHidden/>
     <w:unhideWhenUsed/>
+  </w:style>
+  <w:style w:type="character" w:styleId="Hyperlink">
+    <w:name w:val="Hyperlink"/>
+    <w:basedOn w:val="DefaultParagraphFont"/>
+    <w:uiPriority w:val="99"/>
+    <w:unhideWhenUsed/>
+    <w:rsid w:val="00A82903"/>
+    <w:rPr>
+      <w:color w:val="0000FF"/>
+      <w:u w:val="single"/>
+    </w:rPr>
   </w:style>
 </w:styles>
 </file>

</xml_diff>